<commit_message>
use PeekMessage instead GetMessage
</commit_message>
<xml_diff>
--- a/D3D.docx
+++ b/D3D.docx
@@ -1207,7 +1207,7 @@
           <w:numId w:val="0"/>
         </w:numPr>
         <w:rPr>
-          <w:rFonts w:hint="default"/>
+          <w:rFonts w:hint="eastAsia"/>
           <w:lang w:val="en-US" w:eastAsia="zh-CN"/>
         </w:rPr>
       </w:pPr>
@@ -1218,8 +1218,84 @@
         </w:rPr>
         <w:t>创建一个APP类 来代表GameLogic</w:t>
       </w:r>
-      <w:bookmarkStart w:id="0" w:name="_GoBack"/>
-      <w:bookmarkEnd w:id="0"/>
+    </w:p>
+    <w:p>
+      <w:pPr>
+        <w:numPr>
+          <w:numId w:val="0"/>
+        </w:numPr>
+        <w:rPr>
+          <w:rFonts w:hint="eastAsia"/>
+          <w:lang w:val="en-US" w:eastAsia="zh-CN"/>
+        </w:rPr>
+      </w:pPr>
+    </w:p>
+    <w:p>
+      <w:pPr>
+        <w:numPr>
+          <w:numId w:val="0"/>
+        </w:numPr>
+        <w:rPr>
+          <w:rFonts w:hint="default" w:eastAsia="宋体"/>
+          <w:lang w:val="en-US" w:eastAsia="zh-CN"/>
+        </w:rPr>
+      </w:pPr>
+      <w:r>
+        <w:rPr>
+          <w:rFonts w:hint="eastAsia"/>
+          <w:lang w:val="en-US" w:eastAsia="zh-CN"/>
+        </w:rPr>
+        <w:t>2.</w:t>
+      </w:r>
+      <w:r>
+        <w:rPr>
+          <w:rFonts w:hint="eastAsia" w:ascii="Cascadia Mono" w:hAnsi="Cascadia Mono" w:eastAsia="Cascadia Mono"/>
+          <w:color w:val="000000"/>
+          <w:sz w:val="19"/>
+        </w:rPr>
+        <w:t xml:space="preserve"> std::setprecision(1)&lt;&lt; std::fixed &lt;&lt; t &lt;&lt;</w:t>
+      </w:r>
+      <w:r>
+        <w:rPr>
+          <w:rFonts w:hint="eastAsia" w:ascii="Cascadia Mono" w:hAnsi="Cascadia Mono" w:eastAsia="Cascadia Mono"/>
+          <w:color w:val="A31515"/>
+          <w:sz w:val="19"/>
+        </w:rPr>
+        <w:t>"s"</w:t>
+      </w:r>
+      <w:r>
+        <w:rPr>
+          <w:rFonts w:hint="eastAsia" w:ascii="Cascadia Mono" w:hAnsi="Cascadia Mono" w:eastAsia="Cascadia Mono"/>
+          <w:color w:val="000000"/>
+          <w:sz w:val="19"/>
+        </w:rPr>
+        <w:t>;</w:t>
+      </w:r>
+      <w:r>
+        <w:rPr>
+          <w:rFonts w:hint="eastAsia" w:ascii="Cascadia Mono" w:hAnsi="Cascadia Mono" w:eastAsia="Cascadia Mono"/>
+          <w:color w:val="000000"/>
+          <w:sz w:val="19"/>
+        </w:rPr>
+        <w:br w:type="textWrapping"/>
+      </w:r>
+      <w:r>
+        <w:rPr>
+          <w:rFonts w:hint="eastAsia" w:ascii="Cascadia Mono" w:hAnsi="Cascadia Mono" w:eastAsia="Cascadia Mono"/>
+          <w:color w:val="008000"/>
+          <w:sz w:val="19"/>
+        </w:rPr>
+        <w:t xml:space="preserve">std::setprecision(1) 浮点精度为1 3.1 std::fixed 固定输出精度 即使为0 </w:t>
+      </w:r>
+      <w:r>
+        <w:rPr>
+          <w:rFonts w:hint="eastAsia" w:ascii="Cascadia Mono" w:hAnsi="Cascadia Mono" w:eastAsia="宋体"/>
+          <w:color w:val="008000"/>
+          <w:sz w:val="19"/>
+          <w:lang w:val="en-US" w:eastAsia="zh-CN"/>
+        </w:rPr>
+        <w:t>两者一般连用</w:t>
+      </w:r>
     </w:p>
     <w:p>
       <w:pPr>
@@ -1238,10 +1314,21 @@
     <w:p>
       <w:pPr>
         <w:rPr>
-          <w:rFonts w:ascii="Cascadia Mono" w:hAnsi="Cascadia Mono" w:eastAsia="Cascadia Mono"/>
-          <w:sz w:val="19"/>
-        </w:rPr>
-      </w:pPr>
+          <w:rFonts w:hint="default" w:ascii="Cascadia Mono" w:hAnsi="Cascadia Mono" w:eastAsia="宋体"/>
+          <w:sz w:val="19"/>
+          <w:lang w:val="en-US" w:eastAsia="zh-CN"/>
+        </w:rPr>
+      </w:pPr>
+      <w:r>
+        <w:rPr>
+          <w:rFonts w:hint="eastAsia" w:ascii="Cascadia Mono" w:hAnsi="Cascadia Mono" w:eastAsia="宋体"/>
+          <w:sz w:val="19"/>
+          <w:lang w:val="en-US" w:eastAsia="zh-CN"/>
+        </w:rPr>
+        <w:t>3.std::optional&lt;&gt; 可以返回一个不存在值 比如容器 返回optional&lt;&gt;类型也是OK 的不会冲突</w:t>
+      </w:r>
+      <w:bookmarkStart w:id="0" w:name="_GoBack"/>
+      <w:bookmarkEnd w:id="0"/>
     </w:p>
     <w:sectPr>
       <w:pgSz w:w="11906" w:h="16838"/>

</xml_diff>

<commit_message>
Spereate Threow error Functions into Class
</commit_message>
<xml_diff>
--- a/D3D.docx
+++ b/D3D.docx
@@ -5008,6 +5008,7 @@
       </w:tblGrid>
       <w:tr>
         <w:tblPrEx>
+          <w:shd w:val="clear" w:color="auto" w:fill="FFFFFF"/>
           <w:tblCellMar>
             <w:top w:w="15" w:type="dxa"/>
             <w:left w:w="15" w:type="dxa"/>
@@ -5285,6 +5286,7 @@
     <w:p>
       <w:pPr>
         <w:numPr>
+          <w:ilvl w:val="0"/>
           <w:numId w:val="0"/>
         </w:numPr>
         <w:ind w:leftChars="0"/>
@@ -5304,6 +5306,7 @@
     <w:p>
       <w:pPr>
         <w:numPr>
+          <w:ilvl w:val="0"/>
           <w:numId w:val="0"/>
         </w:numPr>
         <w:ind w:leftChars="0"/>
@@ -5430,6 +5433,7 @@
     <w:p>
       <w:pPr>
         <w:numPr>
+          <w:ilvl w:val="0"/>
           <w:numId w:val="0"/>
         </w:numPr>
         <w:ind w:leftChars="0"/>
@@ -5589,16 +5593,8 @@
         </w:rPr>
         <w:t xml:space="preserve">最后绑定 第二个参数就是RenderTarget </w:t>
       </w:r>
-      <w:bookmarkStart w:id="0" w:name="_GoBack"/>
-      <w:bookmarkEnd w:id="0"/>
-    </w:p>
-    <w:p>
-      <w:pPr>
-        <w:rPr>
-          <w:rFonts w:hint="default" w:eastAsiaTheme="minorEastAsia"/>
-          <w:lang w:val="en-US" w:eastAsia="zh-CN"/>
-        </w:rPr>
-      </w:pPr>
+    </w:p>
+    <w:p>
       <w:r>
         <w:drawing>
           <wp:inline distT="0" distB="0" distL="114300" distR="114300">
@@ -5642,6 +5638,55 @@
           </wp:inline>
         </w:drawing>
       </w:r>
+    </w:p>
+    <w:p/>
+    <w:p>
+      <w:pPr>
+        <w:pStyle w:val="2"/>
+        <w:bidi w:val="0"/>
+        <w:rPr>
+          <w:rFonts w:hint="eastAsia"/>
+          <w:lang w:val="en-US" w:eastAsia="zh-CN"/>
+        </w:rPr>
+      </w:pPr>
+      <w:r>
+        <w:rPr>
+          <w:rFonts w:hint="default"/>
+        </w:rPr>
+        <w:t> [Bindable / Drawable System Part 1]</w:t>
+      </w:r>
+      <w:r>
+        <w:rPr>
+          <w:rFonts w:hint="eastAsia"/>
+          <w:lang w:val="en-US" w:eastAsia="zh-CN"/>
+        </w:rPr>
+        <w:t>22</w:t>
+      </w:r>
+    </w:p>
+    <w:p>
+      <w:pPr>
+        <w:rPr>
+          <w:rFonts w:hint="default"/>
+          <w:lang w:val="en-US" w:eastAsia="zh-CN"/>
+        </w:rPr>
+      </w:pPr>
+      <w:r>
+        <w:rPr>
+          <w:rFonts w:hint="eastAsia"/>
+          <w:lang w:val="en-US" w:eastAsia="zh-CN"/>
+        </w:rPr>
+        <w:t>1.UML</w:t>
+      </w:r>
+      <w:bookmarkStart w:id="0" w:name="_GoBack"/>
+      <w:bookmarkEnd w:id="0"/>
+    </w:p>
+    <w:p>
+      <w:pPr>
+        <w:rPr>
+          <w:rFonts w:hint="default"/>
+          <w:lang w:val="en-US" w:eastAsia="zh-CN"/>
+        </w:rPr>
+      </w:pPr>
     </w:p>
     <w:sectPr>
       <w:pgSz w:w="11906" w:h="16838"/>

</xml_diff>

<commit_message>
use guiplus.h load image
</commit_message>
<xml_diff>
--- a/D3D.docx
+++ b/D3D.docx
@@ -5726,20 +5726,51 @@
     <w:p/>
     <w:p>
       <w:pPr>
+        <w:pStyle w:val="2"/>
+        <w:bidi w:val="0"/>
+        <w:rPr>
+          <w:rFonts w:hint="eastAsia"/>
+          <w:lang w:val="en-US" w:eastAsia="zh-CN"/>
+        </w:rPr>
+      </w:pPr>
+      <w:r>
+        <w:rPr>
+          <w:rFonts w:hint="default"/>
+        </w:rPr>
+        <w:t>[Texture Mapping]</w:t>
+      </w:r>
+      <w:r>
+        <w:rPr>
+          <w:rFonts w:hint="eastAsia"/>
+          <w:lang w:val="en-US" w:eastAsia="zh-CN"/>
+        </w:rPr>
+        <w:t>25</w:t>
+      </w:r>
+    </w:p>
+    <w:p>
+      <w:pPr>
+        <w:rPr>
+          <w:rFonts w:hint="default"/>
+          <w:lang w:val="en-US" w:eastAsia="zh-CN"/>
+        </w:rPr>
+      </w:pPr>
+      <w:r>
+        <w:rPr>
+          <w:rFonts w:hint="eastAsia"/>
+          <w:lang w:val="en-US" w:eastAsia="zh-CN"/>
+        </w:rPr>
+        <w:t>1.gdi plus (load image)</w:t>
+      </w:r>
+      <w:bookmarkStart w:id="0" w:name="_GoBack"/>
+      <w:bookmarkEnd w:id="0"/>
+    </w:p>
+    <w:p>
+      <w:pPr>
         <w:rPr>
           <w:rFonts w:hint="default" w:eastAsiaTheme="minorEastAsia"/>
           <w:lang w:val="en-US" w:eastAsia="zh-CN"/>
         </w:rPr>
       </w:pPr>
-      <w:r>
-        <w:rPr>
-          <w:rFonts w:hint="eastAsia"/>
-          <w:lang w:val="en-US" w:eastAsia="zh-CN"/>
-        </w:rPr>
-        <w:t>2.</w:t>
-      </w:r>
-      <w:bookmarkStart w:id="0" w:name="_GoBack"/>
-      <w:bookmarkEnd w:id="0"/>
     </w:p>
     <w:sectPr>
       <w:pgSz w:w="11906" w:h="16838"/>

</xml_diff>